<commit_message>
created save game function and made question bank in local storage
</commit_message>
<xml_diff>
--- a/states.docx
+++ b/states.docx
@@ -58,6 +58,7 @@
           </w:tcPr>
           <w:p>
             <w:pPr>
+              <w:widowControl w:val="0"/>
               <w:jc w:val="center"/>
               <w:rPr>
                 <w:vertAlign w:val="baseline"/>
@@ -78,6 +79,7 @@
           </w:tcPr>
           <w:p>
             <w:pPr>
+              <w:widowControl w:val="0"/>
               <w:jc w:val="center"/>
               <w:rPr>
                 <w:vertAlign w:val="baseline"/>
@@ -98,6 +100,7 @@
           </w:tcPr>
           <w:p>
             <w:pPr>
+              <w:widowControl w:val="0"/>
               <w:jc w:val="center"/>
               <w:rPr>
                 <w:vertAlign w:val="baseline"/>
@@ -114,14 +117,6 @@
       </w:tr>
       <w:tr>
         <w:tblPrEx>
-          <w:tblBorders>
-            <w:top w:val="single" w:color="auto" w:sz="4" w:space="0"/>
-            <w:left w:val="single" w:color="auto" w:sz="4" w:space="0"/>
-            <w:bottom w:val="single" w:color="auto" w:sz="4" w:space="0"/>
-            <w:right w:val="single" w:color="auto" w:sz="4" w:space="0"/>
-            <w:insideH w:val="single" w:color="auto" w:sz="4" w:space="0"/>
-            <w:insideV w:val="single" w:color="auto" w:sz="4" w:space="0"/>
-          </w:tblBorders>
           <w:tblLayout w:type="fixed"/>
           <w:tblCellMar>
             <w:top w:w="0" w:type="dxa"/>
@@ -140,6 +135,7 @@
           </w:tcPr>
           <w:p>
             <w:pPr>
+              <w:widowControl w:val="0"/>
               <w:jc w:val="center"/>
               <w:rPr>
                 <w:vertAlign w:val="baseline"/>
@@ -160,6 +156,7 @@
           </w:tcPr>
           <w:p>
             <w:pPr>
+              <w:widowControl w:val="0"/>
               <w:jc w:val="center"/>
               <w:rPr>
                 <w:vertAlign w:val="baseline"/>
@@ -180,6 +177,7 @@
           </w:tcPr>
           <w:p>
             <w:pPr>
+              <w:widowControl w:val="0"/>
               <w:jc w:val="center"/>
               <w:rPr>
                 <w:vertAlign w:val="baseline"/>
@@ -196,14 +194,6 @@
       </w:tr>
       <w:tr>
         <w:tblPrEx>
-          <w:tblBorders>
-            <w:top w:val="single" w:color="auto" w:sz="4" w:space="0"/>
-            <w:left w:val="single" w:color="auto" w:sz="4" w:space="0"/>
-            <w:bottom w:val="single" w:color="auto" w:sz="4" w:space="0"/>
-            <w:right w:val="single" w:color="auto" w:sz="4" w:space="0"/>
-            <w:insideH w:val="single" w:color="auto" w:sz="4" w:space="0"/>
-            <w:insideV w:val="single" w:color="auto" w:sz="4" w:space="0"/>
-          </w:tblBorders>
           <w:tblLayout w:type="fixed"/>
           <w:tblCellMar>
             <w:top w:w="0" w:type="dxa"/>
@@ -222,6 +212,7 @@
           </w:tcPr>
           <w:p>
             <w:pPr>
+              <w:widowControl w:val="0"/>
               <w:jc w:val="center"/>
               <w:rPr>
                 <w:vertAlign w:val="baseline"/>
@@ -233,8 +224,6 @@
               </w:rPr>
               <w:t>[x+1], [y-1]</w:t>
             </w:r>
-            <w:bookmarkStart w:id="0" w:name="_GoBack"/>
-            <w:bookmarkEnd w:id="0"/>
           </w:p>
         </w:tc>
         <w:tc>
@@ -244,6 +233,7 @@
           </w:tcPr>
           <w:p>
             <w:pPr>
+              <w:widowControl w:val="0"/>
               <w:jc w:val="center"/>
               <w:rPr>
                 <w:vertAlign w:val="baseline"/>
@@ -264,6 +254,7 @@
           </w:tcPr>
           <w:p>
             <w:pPr>
+              <w:widowControl w:val="0"/>
               <w:jc w:val="center"/>
               <w:rPr>
                 <w:vertAlign w:val="baseline"/>
@@ -284,6 +275,1140 @@
         <w:t>States</w:t>
       </w:r>
     </w:p>
+    <w:p/>
+    <w:p/>
+    <w:p/>
+    <w:p/>
+    <w:p/>
+    <w:p/>
+    <w:p/>
+    <w:p/>
+    <w:p/>
+    <w:p/>
+    <w:p/>
+    <w:p/>
+    <w:p/>
+    <w:p/>
+    <w:p/>
+    <w:p/>
+    <w:p>
+      <w:r>
+        <w:t>Easy 1</w:t>
+      </w:r>
+    </w:p>
+    <w:p>
+      <w:pPr>
+        <w:keepNext w:val="0"/>
+        <w:keepLines w:val="0"/>
+        <w:widowControl/>
+        <w:suppressLineNumbers w:val="0"/>
+        <w:jc w:val="left"/>
+      </w:pPr>
+      <w:r>
+        <w:rPr>
+          <w:rFonts w:ascii="SimSun" w:hAnsi="SimSun" w:eastAsia="SimSun" w:cs="SimSun"/>
+          <w:kern w:val="0"/>
+          <w:sz w:val="24"/>
+          <w:szCs w:val="24"/>
+          <w:lang w:val="en-US" w:eastAsia="zh-CN" w:bidi="ar"/>
+        </w:rPr>
+        <w:drawing>
+          <wp:inline distT="0" distB="0" distL="114300" distR="114300">
+            <wp:extent cx="781050" cy="781050"/>
+            <wp:effectExtent l="0" t="0" r="0" b="0"/>
+            <wp:docPr id="1" name="Picture 1" descr="IMG_256"/>
+            <wp:cNvGraphicFramePr>
+              <a:graphicFrameLocks xmlns:a="http://schemas.openxmlformats.org/drawingml/2006/main" noChangeAspect="1"/>
+            </wp:cNvGraphicFramePr>
+            <a:graphic xmlns:a="http://schemas.openxmlformats.org/drawingml/2006/main">
+              <a:graphicData uri="http://schemas.openxmlformats.org/drawingml/2006/picture">
+                <pic:pic xmlns:pic="http://schemas.openxmlformats.org/drawingml/2006/picture">
+                  <pic:nvPicPr>
+                    <pic:cNvPr id="1" name="Picture 1" descr="IMG_256"/>
+                    <pic:cNvPicPr>
+                      <a:picLocks noChangeAspect="1"/>
+                    </pic:cNvPicPr>
+                  </pic:nvPicPr>
+                  <pic:blipFill>
+                    <a:blip r:embed="rId4"/>
+                    <a:stretch>
+                      <a:fillRect/>
+                    </a:stretch>
+                  </pic:blipFill>
+                  <pic:spPr>
+                    <a:xfrm>
+                      <a:off x="0" y="0"/>
+                      <a:ext cx="781050" cy="781050"/>
+                    </a:xfrm>
+                    <a:prstGeom prst="rect">
+                      <a:avLst/>
+                    </a:prstGeom>
+                    <a:noFill/>
+                    <a:ln w="9525">
+                      <a:noFill/>
+                    </a:ln>
+                  </pic:spPr>
+                </pic:pic>
+              </a:graphicData>
+            </a:graphic>
+          </wp:inline>
+        </w:drawing>
+      </w:r>
+    </w:p>
+    <w:p/>
+    <w:p>
+      <w:r>
+        <w:t>Easy 2</w:t>
+      </w:r>
+    </w:p>
+    <w:p/>
+    <w:p>
+      <w:pPr>
+        <w:keepNext w:val="0"/>
+        <w:keepLines w:val="0"/>
+        <w:widowControl/>
+        <w:suppressLineNumbers w:val="0"/>
+        <w:jc w:val="left"/>
+      </w:pPr>
+      <w:r>
+        <w:rPr>
+          <w:rFonts w:ascii="SimSun" w:hAnsi="SimSun" w:eastAsia="SimSun" w:cs="SimSun"/>
+          <w:kern w:val="0"/>
+          <w:sz w:val="24"/>
+          <w:szCs w:val="24"/>
+          <w:lang w:val="en-US" w:eastAsia="zh-CN" w:bidi="ar"/>
+        </w:rPr>
+        <w:drawing>
+          <wp:inline distT="0" distB="0" distL="114300" distR="114300">
+            <wp:extent cx="933450" cy="933450"/>
+            <wp:effectExtent l="0" t="0" r="0" b="0"/>
+            <wp:docPr id="2" name="Picture 2" descr="IMG_256"/>
+            <wp:cNvGraphicFramePr>
+              <a:graphicFrameLocks xmlns:a="http://schemas.openxmlformats.org/drawingml/2006/main" noChangeAspect="1"/>
+            </wp:cNvGraphicFramePr>
+            <a:graphic xmlns:a="http://schemas.openxmlformats.org/drawingml/2006/main">
+              <a:graphicData uri="http://schemas.openxmlformats.org/drawingml/2006/picture">
+                <pic:pic xmlns:pic="http://schemas.openxmlformats.org/drawingml/2006/picture">
+                  <pic:nvPicPr>
+                    <pic:cNvPr id="2" name="Picture 2" descr="IMG_256"/>
+                    <pic:cNvPicPr>
+                      <a:picLocks noChangeAspect="1"/>
+                    </pic:cNvPicPr>
+                  </pic:nvPicPr>
+                  <pic:blipFill>
+                    <a:blip r:embed="rId5"/>
+                    <a:stretch>
+                      <a:fillRect/>
+                    </a:stretch>
+                  </pic:blipFill>
+                  <pic:spPr>
+                    <a:xfrm>
+                      <a:off x="0" y="0"/>
+                      <a:ext cx="933450" cy="933450"/>
+                    </a:xfrm>
+                    <a:prstGeom prst="rect">
+                      <a:avLst/>
+                    </a:prstGeom>
+                    <a:noFill/>
+                    <a:ln w="9525">
+                      <a:noFill/>
+                    </a:ln>
+                  </pic:spPr>
+                </pic:pic>
+              </a:graphicData>
+            </a:graphic>
+          </wp:inline>
+        </w:drawing>
+      </w:r>
+      <w:r>
+        <w:rPr>
+          <w:rFonts w:ascii="SimSun" w:hAnsi="SimSun" w:eastAsia="SimSun" w:cs="SimSun"/>
+          <w:kern w:val="0"/>
+          <w:sz w:val="24"/>
+          <w:szCs w:val="24"/>
+          <w:lang w:eastAsia="zh-CN" w:bidi="ar"/>
+        </w:rPr>
+        <w:t xml:space="preserve"> </w:t>
+      </w:r>
+      <w:r>
+        <w:drawing>
+          <wp:inline distT="0" distB="0" distL="114300" distR="114300">
+            <wp:extent cx="914400" cy="941070"/>
+            <wp:effectExtent l="0" t="0" r="0" b="11430"/>
+            <wp:docPr id="3" name="Picture 3"/>
+            <wp:cNvGraphicFramePr>
+              <a:graphicFrameLocks xmlns:a="http://schemas.openxmlformats.org/drawingml/2006/main" noChangeAspect="1"/>
+            </wp:cNvGraphicFramePr>
+            <a:graphic xmlns:a="http://schemas.openxmlformats.org/drawingml/2006/main">
+              <a:graphicData uri="http://schemas.openxmlformats.org/drawingml/2006/picture">
+                <pic:pic xmlns:pic="http://schemas.openxmlformats.org/drawingml/2006/picture">
+                  <pic:nvPicPr>
+                    <pic:cNvPr id="3" name="Picture 3"/>
+                    <pic:cNvPicPr>
+                      <a:picLocks noChangeAspect="1"/>
+                    </pic:cNvPicPr>
+                  </pic:nvPicPr>
+                  <pic:blipFill>
+                    <a:blip r:embed="rId6"/>
+                    <a:srcRect t="3080" r="29893" b="7428"/>
+                    <a:stretch>
+                      <a:fillRect/>
+                    </a:stretch>
+                  </pic:blipFill>
+                  <pic:spPr>
+                    <a:xfrm>
+                      <a:off x="0" y="0"/>
+                      <a:ext cx="914400" cy="941070"/>
+                    </a:xfrm>
+                    <a:prstGeom prst="rect">
+                      <a:avLst/>
+                    </a:prstGeom>
+                    <a:noFill/>
+                    <a:ln w="9525">
+                      <a:noFill/>
+                    </a:ln>
+                  </pic:spPr>
+                </pic:pic>
+              </a:graphicData>
+            </a:graphic>
+          </wp:inline>
+        </w:drawing>
+      </w:r>
+    </w:p>
+    <w:p>
+      <w:pPr>
+        <w:keepNext w:val="0"/>
+        <w:keepLines w:val="0"/>
+        <w:widowControl/>
+        <w:suppressLineNumbers w:val="0"/>
+        <w:jc w:val="left"/>
+      </w:pPr>
+    </w:p>
+    <w:p>
+      <w:pPr>
+        <w:keepNext w:val="0"/>
+        <w:keepLines w:val="0"/>
+        <w:widowControl/>
+        <w:suppressLineNumbers w:val="0"/>
+        <w:jc w:val="left"/>
+      </w:pPr>
+    </w:p>
+    <w:p>
+      <w:pPr>
+        <w:keepNext w:val="0"/>
+        <w:keepLines w:val="0"/>
+        <w:widowControl/>
+        <w:suppressLineNumbers w:val="0"/>
+        <w:jc w:val="left"/>
+      </w:pPr>
+      <w:r>
+        <w:t>Medium 1</w:t>
+      </w:r>
+    </w:p>
+    <w:p>
+      <w:pPr>
+        <w:keepNext w:val="0"/>
+        <w:keepLines w:val="0"/>
+        <w:widowControl/>
+        <w:suppressLineNumbers w:val="0"/>
+        <w:jc w:val="left"/>
+      </w:pPr>
+      <w:r>
+        <w:drawing>
+          <wp:inline distT="0" distB="0" distL="114300" distR="114300">
+            <wp:extent cx="4923155" cy="842645"/>
+            <wp:effectExtent l="0" t="0" r="10795" b="14605"/>
+            <wp:docPr id="20" name="Picture 20"/>
+            <wp:cNvGraphicFramePr>
+              <a:graphicFrameLocks xmlns:a="http://schemas.openxmlformats.org/drawingml/2006/main" noChangeAspect="1"/>
+            </wp:cNvGraphicFramePr>
+            <a:graphic xmlns:a="http://schemas.openxmlformats.org/drawingml/2006/main">
+              <a:graphicData uri="http://schemas.openxmlformats.org/drawingml/2006/picture">
+                <pic:pic xmlns:pic="http://schemas.openxmlformats.org/drawingml/2006/picture">
+                  <pic:nvPicPr>
+                    <pic:cNvPr id="20" name="Picture 20"/>
+                    <pic:cNvPicPr>
+                      <a:picLocks noChangeAspect="1"/>
+                    </pic:cNvPicPr>
+                  </pic:nvPicPr>
+                  <pic:blipFill>
+                    <a:blip r:embed="rId7"/>
+                    <a:stretch>
+                      <a:fillRect/>
+                    </a:stretch>
+                  </pic:blipFill>
+                  <pic:spPr>
+                    <a:xfrm>
+                      <a:off x="0" y="0"/>
+                      <a:ext cx="4923155" cy="842645"/>
+                    </a:xfrm>
+                    <a:prstGeom prst="rect">
+                      <a:avLst/>
+                    </a:prstGeom>
+                    <a:noFill/>
+                    <a:ln w="9525">
+                      <a:noFill/>
+                    </a:ln>
+                  </pic:spPr>
+                </pic:pic>
+              </a:graphicData>
+            </a:graphic>
+          </wp:inline>
+        </w:drawing>
+      </w:r>
+    </w:p>
+    <w:p>
+      <w:pPr>
+        <w:keepNext w:val="0"/>
+        <w:keepLines w:val="0"/>
+        <w:widowControl/>
+        <w:suppressLineNumbers w:val="0"/>
+        <w:jc w:val="left"/>
+      </w:pPr>
+    </w:p>
+    <w:p>
+      <w:pPr>
+        <w:keepNext w:val="0"/>
+        <w:keepLines w:val="0"/>
+        <w:widowControl/>
+        <w:suppressLineNumbers w:val="0"/>
+        <w:jc w:val="left"/>
+      </w:pPr>
+      <w:r>
+        <w:t>Medium 2</w:t>
+      </w:r>
+    </w:p>
+    <w:p>
+      <w:pPr>
+        <w:keepNext w:val="0"/>
+        <w:keepLines w:val="0"/>
+        <w:widowControl/>
+        <w:suppressLineNumbers w:val="0"/>
+        <w:jc w:val="left"/>
+      </w:pPr>
+      <w:r>
+        <w:rPr>
+          <w:rFonts w:ascii="SimSun" w:hAnsi="SimSun" w:eastAsia="SimSun" w:cs="SimSun"/>
+          <w:kern w:val="0"/>
+          <w:sz w:val="24"/>
+          <w:szCs w:val="24"/>
+          <w:lang w:val="en-US" w:eastAsia="zh-CN" w:bidi="ar"/>
+        </w:rPr>
+        <w:drawing>
+          <wp:inline distT="0" distB="0" distL="114300" distR="114300">
+            <wp:extent cx="4122420" cy="1013460"/>
+            <wp:effectExtent l="0" t="0" r="11430" b="15240"/>
+            <wp:docPr id="19" name="Picture 19" descr="IMG_256"/>
+            <wp:cNvGraphicFramePr>
+              <a:graphicFrameLocks xmlns:a="http://schemas.openxmlformats.org/drawingml/2006/main" noChangeAspect="1"/>
+            </wp:cNvGraphicFramePr>
+            <a:graphic xmlns:a="http://schemas.openxmlformats.org/drawingml/2006/main">
+              <a:graphicData uri="http://schemas.openxmlformats.org/drawingml/2006/picture">
+                <pic:pic xmlns:pic="http://schemas.openxmlformats.org/drawingml/2006/picture">
+                  <pic:nvPicPr>
+                    <pic:cNvPr id="19" name="Picture 19" descr="IMG_256"/>
+                    <pic:cNvPicPr>
+                      <a:picLocks noChangeAspect="1"/>
+                    </pic:cNvPicPr>
+                  </pic:nvPicPr>
+                  <pic:blipFill>
+                    <a:blip r:embed="rId8"/>
+                    <a:stretch>
+                      <a:fillRect/>
+                    </a:stretch>
+                  </pic:blipFill>
+                  <pic:spPr>
+                    <a:xfrm>
+                      <a:off x="0" y="0"/>
+                      <a:ext cx="4122420" cy="1013460"/>
+                    </a:xfrm>
+                    <a:prstGeom prst="rect">
+                      <a:avLst/>
+                    </a:prstGeom>
+                    <a:noFill/>
+                    <a:ln w="9525">
+                      <a:noFill/>
+                    </a:ln>
+                  </pic:spPr>
+                </pic:pic>
+              </a:graphicData>
+            </a:graphic>
+          </wp:inline>
+        </w:drawing>
+      </w:r>
+    </w:p>
+    <w:p>
+      <w:pPr>
+        <w:keepNext w:val="0"/>
+        <w:keepLines w:val="0"/>
+        <w:widowControl/>
+        <w:suppressLineNumbers w:val="0"/>
+        <w:jc w:val="left"/>
+      </w:pPr>
+    </w:p>
+    <w:p>
+      <w:pPr>
+        <w:keepNext w:val="0"/>
+        <w:keepLines w:val="0"/>
+        <w:widowControl/>
+        <w:suppressLineNumbers w:val="0"/>
+        <w:jc w:val="left"/>
+      </w:pPr>
+    </w:p>
+    <w:p>
+      <w:pPr>
+        <w:keepNext w:val="0"/>
+        <w:keepLines w:val="0"/>
+        <w:widowControl/>
+        <w:suppressLineNumbers w:val="0"/>
+        <w:jc w:val="left"/>
+      </w:pPr>
+      <w:r>
+        <w:t>Difficult 1</w:t>
+      </w:r>
+    </w:p>
+    <w:p>
+      <w:pPr>
+        <w:keepNext w:val="0"/>
+        <w:keepLines w:val="0"/>
+        <w:widowControl/>
+        <w:suppressLineNumbers w:val="0"/>
+        <w:jc w:val="left"/>
+      </w:pPr>
+    </w:p>
+    <w:p>
+      <w:pPr>
+        <w:keepNext w:val="0"/>
+        <w:keepLines w:val="0"/>
+        <w:widowControl/>
+        <w:suppressLineNumbers w:val="0"/>
+        <w:jc w:val="left"/>
+      </w:pPr>
+      <w:r>
+        <w:drawing>
+          <wp:inline distT="0" distB="0" distL="114300" distR="114300">
+            <wp:extent cx="4046220" cy="1618615"/>
+            <wp:effectExtent l="0" t="0" r="11430" b="635"/>
+            <wp:docPr id="21" name="Picture 21"/>
+            <wp:cNvGraphicFramePr>
+              <a:graphicFrameLocks xmlns:a="http://schemas.openxmlformats.org/drawingml/2006/main" noChangeAspect="1"/>
+            </wp:cNvGraphicFramePr>
+            <a:graphic xmlns:a="http://schemas.openxmlformats.org/drawingml/2006/main">
+              <a:graphicData uri="http://schemas.openxmlformats.org/drawingml/2006/picture">
+                <pic:pic xmlns:pic="http://schemas.openxmlformats.org/drawingml/2006/picture">
+                  <pic:nvPicPr>
+                    <pic:cNvPr id="21" name="Picture 21"/>
+                    <pic:cNvPicPr>
+                      <a:picLocks noChangeAspect="1"/>
+                    </pic:cNvPicPr>
+                  </pic:nvPicPr>
+                  <pic:blipFill>
+                    <a:blip r:embed="rId9"/>
+                    <a:stretch>
+                      <a:fillRect/>
+                    </a:stretch>
+                  </pic:blipFill>
+                  <pic:spPr>
+                    <a:xfrm>
+                      <a:off x="0" y="0"/>
+                      <a:ext cx="4046220" cy="1618615"/>
+                    </a:xfrm>
+                    <a:prstGeom prst="rect">
+                      <a:avLst/>
+                    </a:prstGeom>
+                    <a:noFill/>
+                    <a:ln w="9525">
+                      <a:noFill/>
+                    </a:ln>
+                  </pic:spPr>
+                </pic:pic>
+              </a:graphicData>
+            </a:graphic>
+          </wp:inline>
+        </w:drawing>
+      </w:r>
+    </w:p>
+    <w:p>
+      <w:pPr>
+        <w:keepNext w:val="0"/>
+        <w:keepLines w:val="0"/>
+        <w:widowControl/>
+        <w:suppressLineNumbers w:val="0"/>
+        <w:jc w:val="left"/>
+      </w:pPr>
+    </w:p>
+    <w:p>
+      <w:pPr>
+        <w:keepNext w:val="0"/>
+        <w:keepLines w:val="0"/>
+        <w:widowControl/>
+        <w:suppressLineNumbers w:val="0"/>
+        <w:jc w:val="left"/>
+      </w:pPr>
+      <w:r>
+        <w:t>Difficult 2</w:t>
+      </w:r>
+    </w:p>
+    <w:p>
+      <w:pPr>
+        <w:keepNext w:val="0"/>
+        <w:keepLines w:val="0"/>
+        <w:widowControl/>
+        <w:suppressLineNumbers w:val="0"/>
+        <w:jc w:val="left"/>
+      </w:pPr>
+      <w:r>
+        <w:drawing>
+          <wp:inline distT="0" distB="0" distL="114300" distR="114300">
+            <wp:extent cx="1580515" cy="697230"/>
+            <wp:effectExtent l="0" t="0" r="635" b="7620"/>
+            <wp:docPr id="4" name="Picture 4"/>
+            <wp:cNvGraphicFramePr>
+              <a:graphicFrameLocks xmlns:a="http://schemas.openxmlformats.org/drawingml/2006/main" noChangeAspect="1"/>
+            </wp:cNvGraphicFramePr>
+            <a:graphic xmlns:a="http://schemas.openxmlformats.org/drawingml/2006/main">
+              <a:graphicData uri="http://schemas.openxmlformats.org/drawingml/2006/picture">
+                <pic:pic xmlns:pic="http://schemas.openxmlformats.org/drawingml/2006/picture">
+                  <pic:nvPicPr>
+                    <pic:cNvPr id="4" name="Picture 4"/>
+                    <pic:cNvPicPr>
+                      <a:picLocks noChangeAspect="1"/>
+                    </pic:cNvPicPr>
+                  </pic:nvPicPr>
+                  <pic:blipFill>
+                    <a:blip r:embed="rId10"/>
+                    <a:stretch>
+                      <a:fillRect/>
+                    </a:stretch>
+                  </pic:blipFill>
+                  <pic:spPr>
+                    <a:xfrm>
+                      <a:off x="0" y="0"/>
+                      <a:ext cx="1580515" cy="697230"/>
+                    </a:xfrm>
+                    <a:prstGeom prst="rect">
+                      <a:avLst/>
+                    </a:prstGeom>
+                    <a:noFill/>
+                    <a:ln w="9525">
+                      <a:noFill/>
+                    </a:ln>
+                  </pic:spPr>
+                </pic:pic>
+              </a:graphicData>
+            </a:graphic>
+          </wp:inline>
+        </w:drawing>
+      </w:r>
+      <w:r>
+        <w:drawing>
+          <wp:inline distT="0" distB="0" distL="114300" distR="114300">
+            <wp:extent cx="1497330" cy="481965"/>
+            <wp:effectExtent l="0" t="0" r="7620" b="13335"/>
+            <wp:docPr id="5" name="Picture 5"/>
+            <wp:cNvGraphicFramePr>
+              <a:graphicFrameLocks xmlns:a="http://schemas.openxmlformats.org/drawingml/2006/main" noChangeAspect="1"/>
+            </wp:cNvGraphicFramePr>
+            <a:graphic xmlns:a="http://schemas.openxmlformats.org/drawingml/2006/main">
+              <a:graphicData uri="http://schemas.openxmlformats.org/drawingml/2006/picture">
+                <pic:pic xmlns:pic="http://schemas.openxmlformats.org/drawingml/2006/picture">
+                  <pic:nvPicPr>
+                    <pic:cNvPr id="5" name="Picture 5"/>
+                    <pic:cNvPicPr>
+                      <a:picLocks noChangeAspect="1"/>
+                    </pic:cNvPicPr>
+                  </pic:nvPicPr>
+                  <pic:blipFill>
+                    <a:blip r:embed="rId11"/>
+                    <a:stretch>
+                      <a:fillRect/>
+                    </a:stretch>
+                  </pic:blipFill>
+                  <pic:spPr>
+                    <a:xfrm>
+                      <a:off x="0" y="0"/>
+                      <a:ext cx="1497330" cy="481965"/>
+                    </a:xfrm>
+                    <a:prstGeom prst="rect">
+                      <a:avLst/>
+                    </a:prstGeom>
+                    <a:noFill/>
+                    <a:ln w="9525">
+                      <a:noFill/>
+                    </a:ln>
+                  </pic:spPr>
+                </pic:pic>
+              </a:graphicData>
+            </a:graphic>
+          </wp:inline>
+        </w:drawing>
+      </w:r>
+      <w:r>
+        <w:drawing>
+          <wp:inline distT="0" distB="0" distL="114300" distR="114300">
+            <wp:extent cx="1963420" cy="547370"/>
+            <wp:effectExtent l="0" t="0" r="17780" b="5080"/>
+            <wp:docPr id="6" name="Picture 6"/>
+            <wp:cNvGraphicFramePr>
+              <a:graphicFrameLocks xmlns:a="http://schemas.openxmlformats.org/drawingml/2006/main" noChangeAspect="1"/>
+            </wp:cNvGraphicFramePr>
+            <a:graphic xmlns:a="http://schemas.openxmlformats.org/drawingml/2006/main">
+              <a:graphicData uri="http://schemas.openxmlformats.org/drawingml/2006/picture">
+                <pic:pic xmlns:pic="http://schemas.openxmlformats.org/drawingml/2006/picture">
+                  <pic:nvPicPr>
+                    <pic:cNvPr id="6" name="Picture 6"/>
+                    <pic:cNvPicPr>
+                      <a:picLocks noChangeAspect="1"/>
+                    </pic:cNvPicPr>
+                  </pic:nvPicPr>
+                  <pic:blipFill>
+                    <a:blip r:embed="rId12"/>
+                    <a:stretch>
+                      <a:fillRect/>
+                    </a:stretch>
+                  </pic:blipFill>
+                  <pic:spPr>
+                    <a:xfrm>
+                      <a:off x="0" y="0"/>
+                      <a:ext cx="1963420" cy="547370"/>
+                    </a:xfrm>
+                    <a:prstGeom prst="rect">
+                      <a:avLst/>
+                    </a:prstGeom>
+                    <a:noFill/>
+                    <a:ln w="9525">
+                      <a:noFill/>
+                    </a:ln>
+                  </pic:spPr>
+                </pic:pic>
+              </a:graphicData>
+            </a:graphic>
+          </wp:inline>
+        </w:drawing>
+      </w:r>
+      <w:bookmarkStart w:id="0" w:name="_GoBack"/>
+      <w:bookmarkEnd w:id="0"/>
+      <w:r>
+        <w:drawing>
+          <wp:inline distT="0" distB="0" distL="114300" distR="114300">
+            <wp:extent cx="1960245" cy="545465"/>
+            <wp:effectExtent l="0" t="0" r="1905" b="6985"/>
+            <wp:docPr id="7" name="Picture 7"/>
+            <wp:cNvGraphicFramePr>
+              <a:graphicFrameLocks xmlns:a="http://schemas.openxmlformats.org/drawingml/2006/main" noChangeAspect="1"/>
+            </wp:cNvGraphicFramePr>
+            <a:graphic xmlns:a="http://schemas.openxmlformats.org/drawingml/2006/main">
+              <a:graphicData uri="http://schemas.openxmlformats.org/drawingml/2006/picture">
+                <pic:pic xmlns:pic="http://schemas.openxmlformats.org/drawingml/2006/picture">
+                  <pic:nvPicPr>
+                    <pic:cNvPr id="7" name="Picture 7"/>
+                    <pic:cNvPicPr>
+                      <a:picLocks noChangeAspect="1"/>
+                    </pic:cNvPicPr>
+                  </pic:nvPicPr>
+                  <pic:blipFill>
+                    <a:blip r:embed="rId13"/>
+                    <a:stretch>
+                      <a:fillRect/>
+                    </a:stretch>
+                  </pic:blipFill>
+                  <pic:spPr>
+                    <a:xfrm>
+                      <a:off x="0" y="0"/>
+                      <a:ext cx="1960245" cy="545465"/>
+                    </a:xfrm>
+                    <a:prstGeom prst="rect">
+                      <a:avLst/>
+                    </a:prstGeom>
+                    <a:noFill/>
+                    <a:ln w="9525">
+                      <a:noFill/>
+                    </a:ln>
+                  </pic:spPr>
+                </pic:pic>
+              </a:graphicData>
+            </a:graphic>
+          </wp:inline>
+        </w:drawing>
+      </w:r>
+      <w:r>
+        <w:drawing>
+          <wp:inline distT="0" distB="0" distL="114300" distR="114300">
+            <wp:extent cx="1581150" cy="671195"/>
+            <wp:effectExtent l="0" t="0" r="0" b="14605"/>
+            <wp:docPr id="8" name="Picture 8"/>
+            <wp:cNvGraphicFramePr>
+              <a:graphicFrameLocks xmlns:a="http://schemas.openxmlformats.org/drawingml/2006/main" noChangeAspect="1"/>
+            </wp:cNvGraphicFramePr>
+            <a:graphic xmlns:a="http://schemas.openxmlformats.org/drawingml/2006/main">
+              <a:graphicData uri="http://schemas.openxmlformats.org/drawingml/2006/picture">
+                <pic:pic xmlns:pic="http://schemas.openxmlformats.org/drawingml/2006/picture">
+                  <pic:nvPicPr>
+                    <pic:cNvPr id="8" name="Picture 8"/>
+                    <pic:cNvPicPr>
+                      <a:picLocks noChangeAspect="1"/>
+                    </pic:cNvPicPr>
+                  </pic:nvPicPr>
+                  <pic:blipFill>
+                    <a:blip r:embed="rId14"/>
+                    <a:stretch>
+                      <a:fillRect/>
+                    </a:stretch>
+                  </pic:blipFill>
+                  <pic:spPr>
+                    <a:xfrm>
+                      <a:off x="0" y="0"/>
+                      <a:ext cx="1581150" cy="671195"/>
+                    </a:xfrm>
+                    <a:prstGeom prst="rect">
+                      <a:avLst/>
+                    </a:prstGeom>
+                    <a:noFill/>
+                    <a:ln w="9525">
+                      <a:noFill/>
+                    </a:ln>
+                  </pic:spPr>
+                </pic:pic>
+              </a:graphicData>
+            </a:graphic>
+          </wp:inline>
+        </w:drawing>
+      </w:r>
+      <w:r>
+        <w:drawing>
+          <wp:inline distT="0" distB="0" distL="114300" distR="114300">
+            <wp:extent cx="1237615" cy="603885"/>
+            <wp:effectExtent l="9525" t="9525" r="10160" b="15240"/>
+            <wp:docPr id="9" name="Picture 9"/>
+            <wp:cNvGraphicFramePr>
+              <a:graphicFrameLocks xmlns:a="http://schemas.openxmlformats.org/drawingml/2006/main" noChangeAspect="1"/>
+            </wp:cNvGraphicFramePr>
+            <a:graphic xmlns:a="http://schemas.openxmlformats.org/drawingml/2006/main">
+              <a:graphicData uri="http://schemas.openxmlformats.org/drawingml/2006/picture">
+                <pic:pic xmlns:pic="http://schemas.openxmlformats.org/drawingml/2006/picture">
+                  <pic:nvPicPr>
+                    <pic:cNvPr id="9" name="Picture 9"/>
+                    <pic:cNvPicPr>
+                      <a:picLocks noChangeAspect="1"/>
+                    </pic:cNvPicPr>
+                  </pic:nvPicPr>
+                  <pic:blipFill>
+                    <a:blip r:embed="rId15"/>
+                    <a:stretch>
+                      <a:fillRect/>
+                    </a:stretch>
+                  </pic:blipFill>
+                  <pic:spPr>
+                    <a:xfrm>
+                      <a:off x="0" y="0"/>
+                      <a:ext cx="1237615" cy="603885"/>
+                    </a:xfrm>
+                    <a:prstGeom prst="rect">
+                      <a:avLst/>
+                    </a:prstGeom>
+                    <a:noFill/>
+                    <a:ln w="9525">
+                      <a:solidFill>
+                        <a:srgbClr val="FF0000"/>
+                      </a:solidFill>
+                    </a:ln>
+                  </pic:spPr>
+                </pic:pic>
+              </a:graphicData>
+            </a:graphic>
+          </wp:inline>
+        </w:drawing>
+      </w:r>
+    </w:p>
+    <w:p>
+      <w:r>
+        <w:drawing>
+          <wp:inline distT="0" distB="0" distL="114300" distR="114300">
+            <wp:extent cx="1211580" cy="681355"/>
+            <wp:effectExtent l="0" t="0" r="7620" b="4445"/>
+            <wp:docPr id="10" name="Picture 10"/>
+            <wp:cNvGraphicFramePr>
+              <a:graphicFrameLocks xmlns:a="http://schemas.openxmlformats.org/drawingml/2006/main" noChangeAspect="1"/>
+            </wp:cNvGraphicFramePr>
+            <a:graphic xmlns:a="http://schemas.openxmlformats.org/drawingml/2006/main">
+              <a:graphicData uri="http://schemas.openxmlformats.org/drawingml/2006/picture">
+                <pic:pic xmlns:pic="http://schemas.openxmlformats.org/drawingml/2006/picture">
+                  <pic:nvPicPr>
+                    <pic:cNvPr id="10" name="Picture 10"/>
+                    <pic:cNvPicPr>
+                      <a:picLocks noChangeAspect="1"/>
+                    </pic:cNvPicPr>
+                  </pic:nvPicPr>
+                  <pic:blipFill>
+                    <a:blip r:embed="rId16"/>
+                    <a:stretch>
+                      <a:fillRect/>
+                    </a:stretch>
+                  </pic:blipFill>
+                  <pic:spPr>
+                    <a:xfrm>
+                      <a:off x="0" y="0"/>
+                      <a:ext cx="1211580" cy="681355"/>
+                    </a:xfrm>
+                    <a:prstGeom prst="rect">
+                      <a:avLst/>
+                    </a:prstGeom>
+                    <a:noFill/>
+                    <a:ln w="9525">
+                      <a:noFill/>
+                    </a:ln>
+                  </pic:spPr>
+                </pic:pic>
+              </a:graphicData>
+            </a:graphic>
+          </wp:inline>
+        </w:drawing>
+      </w:r>
+      <w:r>
+        <w:drawing>
+          <wp:inline distT="0" distB="0" distL="114300" distR="114300">
+            <wp:extent cx="1092835" cy="824230"/>
+            <wp:effectExtent l="0" t="0" r="12065" b="13970"/>
+            <wp:docPr id="16" name="Picture 16"/>
+            <wp:cNvGraphicFramePr>
+              <a:graphicFrameLocks xmlns:a="http://schemas.openxmlformats.org/drawingml/2006/main" noChangeAspect="1"/>
+            </wp:cNvGraphicFramePr>
+            <a:graphic xmlns:a="http://schemas.openxmlformats.org/drawingml/2006/main">
+              <a:graphicData uri="http://schemas.openxmlformats.org/drawingml/2006/picture">
+                <pic:pic xmlns:pic="http://schemas.openxmlformats.org/drawingml/2006/picture">
+                  <pic:nvPicPr>
+                    <pic:cNvPr id="16" name="Picture 16"/>
+                    <pic:cNvPicPr>
+                      <a:picLocks noChangeAspect="1"/>
+                    </pic:cNvPicPr>
+                  </pic:nvPicPr>
+                  <pic:blipFill>
+                    <a:blip r:embed="rId17"/>
+                    <a:stretch>
+                      <a:fillRect/>
+                    </a:stretch>
+                  </pic:blipFill>
+                  <pic:spPr>
+                    <a:xfrm>
+                      <a:off x="0" y="0"/>
+                      <a:ext cx="1092835" cy="824230"/>
+                    </a:xfrm>
+                    <a:prstGeom prst="rect">
+                      <a:avLst/>
+                    </a:prstGeom>
+                    <a:noFill/>
+                    <a:ln w="9525">
+                      <a:noFill/>
+                    </a:ln>
+                  </pic:spPr>
+                </pic:pic>
+              </a:graphicData>
+            </a:graphic>
+          </wp:inline>
+        </w:drawing>
+      </w:r>
+      <w:r>
+        <w:drawing>
+          <wp:inline distT="0" distB="0" distL="114300" distR="114300">
+            <wp:extent cx="923925" cy="814070"/>
+            <wp:effectExtent l="0" t="0" r="9525" b="5080"/>
+            <wp:docPr id="11" name="Picture 11"/>
+            <wp:cNvGraphicFramePr>
+              <a:graphicFrameLocks xmlns:a="http://schemas.openxmlformats.org/drawingml/2006/main" noChangeAspect="1"/>
+            </wp:cNvGraphicFramePr>
+            <a:graphic xmlns:a="http://schemas.openxmlformats.org/drawingml/2006/main">
+              <a:graphicData uri="http://schemas.openxmlformats.org/drawingml/2006/picture">
+                <pic:pic xmlns:pic="http://schemas.openxmlformats.org/drawingml/2006/picture">
+                  <pic:nvPicPr>
+                    <pic:cNvPr id="11" name="Picture 11"/>
+                    <pic:cNvPicPr>
+                      <a:picLocks noChangeAspect="1"/>
+                    </pic:cNvPicPr>
+                  </pic:nvPicPr>
+                  <pic:blipFill>
+                    <a:blip r:embed="rId18"/>
+                    <a:stretch>
+                      <a:fillRect/>
+                    </a:stretch>
+                  </pic:blipFill>
+                  <pic:spPr>
+                    <a:xfrm>
+                      <a:off x="0" y="0"/>
+                      <a:ext cx="923925" cy="814070"/>
+                    </a:xfrm>
+                    <a:prstGeom prst="rect">
+                      <a:avLst/>
+                    </a:prstGeom>
+                    <a:noFill/>
+                    <a:ln w="9525">
+                      <a:noFill/>
+                    </a:ln>
+                  </pic:spPr>
+                </pic:pic>
+              </a:graphicData>
+            </a:graphic>
+          </wp:inline>
+        </w:drawing>
+      </w:r>
+      <w:r>
+        <w:drawing>
+          <wp:inline distT="0" distB="0" distL="114300" distR="114300">
+            <wp:extent cx="1428750" cy="708660"/>
+            <wp:effectExtent l="0" t="0" r="0" b="15240"/>
+            <wp:docPr id="17" name="Picture 17"/>
+            <wp:cNvGraphicFramePr>
+              <a:graphicFrameLocks xmlns:a="http://schemas.openxmlformats.org/drawingml/2006/main" noChangeAspect="1"/>
+            </wp:cNvGraphicFramePr>
+            <a:graphic xmlns:a="http://schemas.openxmlformats.org/drawingml/2006/main">
+              <a:graphicData uri="http://schemas.openxmlformats.org/drawingml/2006/picture">
+                <pic:pic xmlns:pic="http://schemas.openxmlformats.org/drawingml/2006/picture">
+                  <pic:nvPicPr>
+                    <pic:cNvPr id="17" name="Picture 17"/>
+                    <pic:cNvPicPr>
+                      <a:picLocks noChangeAspect="1"/>
+                    </pic:cNvPicPr>
+                  </pic:nvPicPr>
+                  <pic:blipFill>
+                    <a:blip r:embed="rId19"/>
+                    <a:stretch>
+                      <a:fillRect/>
+                    </a:stretch>
+                  </pic:blipFill>
+                  <pic:spPr>
+                    <a:xfrm>
+                      <a:off x="0" y="0"/>
+                      <a:ext cx="1428750" cy="708660"/>
+                    </a:xfrm>
+                    <a:prstGeom prst="rect">
+                      <a:avLst/>
+                    </a:prstGeom>
+                    <a:noFill/>
+                    <a:ln w="9525">
+                      <a:noFill/>
+                    </a:ln>
+                  </pic:spPr>
+                </pic:pic>
+              </a:graphicData>
+            </a:graphic>
+          </wp:inline>
+        </w:drawing>
+      </w:r>
+      <w:r>
+        <w:drawing>
+          <wp:inline distT="0" distB="0" distL="114300" distR="114300">
+            <wp:extent cx="1569720" cy="794385"/>
+            <wp:effectExtent l="0" t="0" r="11430" b="5715"/>
+            <wp:docPr id="12" name="Picture 12"/>
+            <wp:cNvGraphicFramePr>
+              <a:graphicFrameLocks xmlns:a="http://schemas.openxmlformats.org/drawingml/2006/main" noChangeAspect="1"/>
+            </wp:cNvGraphicFramePr>
+            <a:graphic xmlns:a="http://schemas.openxmlformats.org/drawingml/2006/main">
+              <a:graphicData uri="http://schemas.openxmlformats.org/drawingml/2006/picture">
+                <pic:pic xmlns:pic="http://schemas.openxmlformats.org/drawingml/2006/picture">
+                  <pic:nvPicPr>
+                    <pic:cNvPr id="12" name="Picture 12"/>
+                    <pic:cNvPicPr>
+                      <a:picLocks noChangeAspect="1"/>
+                    </pic:cNvPicPr>
+                  </pic:nvPicPr>
+                  <pic:blipFill>
+                    <a:blip r:embed="rId20"/>
+                    <a:stretch>
+                      <a:fillRect/>
+                    </a:stretch>
+                  </pic:blipFill>
+                  <pic:spPr>
+                    <a:xfrm>
+                      <a:off x="0" y="0"/>
+                      <a:ext cx="1569720" cy="794385"/>
+                    </a:xfrm>
+                    <a:prstGeom prst="rect">
+                      <a:avLst/>
+                    </a:prstGeom>
+                    <a:noFill/>
+                    <a:ln w="9525">
+                      <a:noFill/>
+                    </a:ln>
+                  </pic:spPr>
+                </pic:pic>
+              </a:graphicData>
+            </a:graphic>
+          </wp:inline>
+        </w:drawing>
+      </w:r>
+      <w:r>
+        <w:drawing>
+          <wp:inline distT="0" distB="0" distL="114300" distR="114300">
+            <wp:extent cx="1664970" cy="756920"/>
+            <wp:effectExtent l="0" t="0" r="11430" b="5080"/>
+            <wp:docPr id="18" name="Picture 18"/>
+            <wp:cNvGraphicFramePr>
+              <a:graphicFrameLocks xmlns:a="http://schemas.openxmlformats.org/drawingml/2006/main" noChangeAspect="1"/>
+            </wp:cNvGraphicFramePr>
+            <a:graphic xmlns:a="http://schemas.openxmlformats.org/drawingml/2006/main">
+              <a:graphicData uri="http://schemas.openxmlformats.org/drawingml/2006/picture">
+                <pic:pic xmlns:pic="http://schemas.openxmlformats.org/drawingml/2006/picture">
+                  <pic:nvPicPr>
+                    <pic:cNvPr id="18" name="Picture 18"/>
+                    <pic:cNvPicPr>
+                      <a:picLocks noChangeAspect="1"/>
+                    </pic:cNvPicPr>
+                  </pic:nvPicPr>
+                  <pic:blipFill>
+                    <a:blip r:embed="rId21"/>
+                    <a:stretch>
+                      <a:fillRect/>
+                    </a:stretch>
+                  </pic:blipFill>
+                  <pic:spPr>
+                    <a:xfrm>
+                      <a:off x="0" y="0"/>
+                      <a:ext cx="1664970" cy="756920"/>
+                    </a:xfrm>
+                    <a:prstGeom prst="rect">
+                      <a:avLst/>
+                    </a:prstGeom>
+                    <a:noFill/>
+                    <a:ln w="9525">
+                      <a:noFill/>
+                    </a:ln>
+                  </pic:spPr>
+                </pic:pic>
+              </a:graphicData>
+            </a:graphic>
+          </wp:inline>
+        </w:drawing>
+      </w:r>
+      <w:r>
+        <w:drawing>
+          <wp:inline distT="0" distB="0" distL="114300" distR="114300">
+            <wp:extent cx="1318895" cy="587375"/>
+            <wp:effectExtent l="0" t="0" r="14605" b="3175"/>
+            <wp:docPr id="13" name="Picture 13"/>
+            <wp:cNvGraphicFramePr>
+              <a:graphicFrameLocks xmlns:a="http://schemas.openxmlformats.org/drawingml/2006/main" noChangeAspect="1"/>
+            </wp:cNvGraphicFramePr>
+            <a:graphic xmlns:a="http://schemas.openxmlformats.org/drawingml/2006/main">
+              <a:graphicData uri="http://schemas.openxmlformats.org/drawingml/2006/picture">
+                <pic:pic xmlns:pic="http://schemas.openxmlformats.org/drawingml/2006/picture">
+                  <pic:nvPicPr>
+                    <pic:cNvPr id="13" name="Picture 13"/>
+                    <pic:cNvPicPr>
+                      <a:picLocks noChangeAspect="1"/>
+                    </pic:cNvPicPr>
+                  </pic:nvPicPr>
+                  <pic:blipFill>
+                    <a:blip r:embed="rId22"/>
+                    <a:stretch>
+                      <a:fillRect/>
+                    </a:stretch>
+                  </pic:blipFill>
+                  <pic:spPr>
+                    <a:xfrm>
+                      <a:off x="0" y="0"/>
+                      <a:ext cx="1318895" cy="587375"/>
+                    </a:xfrm>
+                    <a:prstGeom prst="rect">
+                      <a:avLst/>
+                    </a:prstGeom>
+                    <a:noFill/>
+                    <a:ln w="9525">
+                      <a:noFill/>
+                    </a:ln>
+                  </pic:spPr>
+                </pic:pic>
+              </a:graphicData>
+            </a:graphic>
+          </wp:inline>
+        </w:drawing>
+      </w:r>
+      <w:r>
+        <w:drawing>
+          <wp:inline distT="0" distB="0" distL="114300" distR="114300">
+            <wp:extent cx="1616710" cy="629920"/>
+            <wp:effectExtent l="0" t="0" r="2540" b="17780"/>
+            <wp:docPr id="14" name="Picture 14"/>
+            <wp:cNvGraphicFramePr>
+              <a:graphicFrameLocks xmlns:a="http://schemas.openxmlformats.org/drawingml/2006/main" noChangeAspect="1"/>
+            </wp:cNvGraphicFramePr>
+            <a:graphic xmlns:a="http://schemas.openxmlformats.org/drawingml/2006/main">
+              <a:graphicData uri="http://schemas.openxmlformats.org/drawingml/2006/picture">
+                <pic:pic xmlns:pic="http://schemas.openxmlformats.org/drawingml/2006/picture">
+                  <pic:nvPicPr>
+                    <pic:cNvPr id="14" name="Picture 14"/>
+                    <pic:cNvPicPr>
+                      <a:picLocks noChangeAspect="1"/>
+                    </pic:cNvPicPr>
+                  </pic:nvPicPr>
+                  <pic:blipFill>
+                    <a:blip r:embed="rId23"/>
+                    <a:stretch>
+                      <a:fillRect/>
+                    </a:stretch>
+                  </pic:blipFill>
+                  <pic:spPr>
+                    <a:xfrm>
+                      <a:off x="0" y="0"/>
+                      <a:ext cx="1616710" cy="629920"/>
+                    </a:xfrm>
+                    <a:prstGeom prst="rect">
+                      <a:avLst/>
+                    </a:prstGeom>
+                    <a:noFill/>
+                    <a:ln w="9525">
+                      <a:noFill/>
+                    </a:ln>
+                  </pic:spPr>
+                </pic:pic>
+              </a:graphicData>
+            </a:graphic>
+          </wp:inline>
+        </w:drawing>
+      </w:r>
+      <w:r>
+        <w:drawing>
+          <wp:inline distT="0" distB="0" distL="114300" distR="114300">
+            <wp:extent cx="1452880" cy="514985"/>
+            <wp:effectExtent l="0" t="0" r="13970" b="18415"/>
+            <wp:docPr id="15" name="Picture 15"/>
+            <wp:cNvGraphicFramePr>
+              <a:graphicFrameLocks xmlns:a="http://schemas.openxmlformats.org/drawingml/2006/main" noChangeAspect="1"/>
+            </wp:cNvGraphicFramePr>
+            <a:graphic xmlns:a="http://schemas.openxmlformats.org/drawingml/2006/main">
+              <a:graphicData uri="http://schemas.openxmlformats.org/drawingml/2006/picture">
+                <pic:pic xmlns:pic="http://schemas.openxmlformats.org/drawingml/2006/picture">
+                  <pic:nvPicPr>
+                    <pic:cNvPr id="15" name="Picture 15"/>
+                    <pic:cNvPicPr>
+                      <a:picLocks noChangeAspect="1"/>
+                    </pic:cNvPicPr>
+                  </pic:nvPicPr>
+                  <pic:blipFill>
+                    <a:blip r:embed="rId24"/>
+                    <a:stretch>
+                      <a:fillRect/>
+                    </a:stretch>
+                  </pic:blipFill>
+                  <pic:spPr>
+                    <a:xfrm>
+                      <a:off x="0" y="0"/>
+                      <a:ext cx="1452880" cy="514985"/>
+                    </a:xfrm>
+                    <a:prstGeom prst="rect">
+                      <a:avLst/>
+                    </a:prstGeom>
+                    <a:noFill/>
+                    <a:ln w="9525">
+                      <a:noFill/>
+                    </a:ln>
+                  </pic:spPr>
+                </pic:pic>
+              </a:graphicData>
+            </a:graphic>
+          </wp:inline>
+        </w:drawing>
+      </w:r>
+    </w:p>
     <w:sectPr>
       <w:pgSz w:w="11906" w:h="16838"/>
       <w:pgMar w:top="720" w:right="720" w:bottom="720" w:left="720" w:header="720" w:footer="720" w:gutter="0"/>
@@ -299,7 +1424,7 @@
   <w:docDefaults>
     <w:rPrDefault>
       <w:rPr>
-        <w:rFonts w:asciiTheme="minorHAnsi" w:hAnsiTheme="minorHAnsi" w:eastAsiaTheme="minorEastAsia" w:cstheme="minorBidi"/>
+        <w:rFonts w:ascii="Times New Roman" w:hAnsi="Times New Roman" w:eastAsia="SimSun" w:cs="Times New Roman"/>
       </w:rPr>
     </w:rPrDefault>
   </w:docDefaults>

</xml_diff>